<commit_message>
:sparkles: feat(Safeguards document): Update safeguards template
</commit_message>
<xml_diff>
--- a/marlo-web/src/main/webapp/global/documents/Environmental_and_Social_Safeguards_Reporting_Template_Clusters.docx
+++ b/marlo-web/src/main/webapp/global/documents/Environmental_and_Social_Safeguards_Reporting_Template_Clusters.docx
@@ -638,7 +638,21 @@
               <w:rPr>
                 <w:sz w:val="18"/>
               </w:rPr>
-              <w:t>If no, provide reason(s).</w:t>
+              <w:t xml:space="preserve">If </w:t>
+            </w:r>
+            <w:proofErr w:type="gramStart"/>
+            <w:r>
+              <w:rPr>
+                <w:sz w:val="18"/>
+              </w:rPr>
+              <w:t>no</w:t>
+            </w:r>
+            <w:proofErr w:type="gramEnd"/>
+            <w:r>
+              <w:rPr>
+                <w:sz w:val="18"/>
+              </w:rPr>
+              <w:t>, provide reason(s).</w:t>
             </w:r>
           </w:p>
           <w:p>
@@ -1121,7 +1135,21 @@
               <w:rPr>
                 <w:sz w:val="18"/>
               </w:rPr>
-              <w:t xml:space="preserve"> receive environmental and social training during the reporting period with regard to E&amp;S risk management? </w:t>
+              <w:t xml:space="preserve"> receive environmental and social training during the reporting period </w:t>
+            </w:r>
+            <w:proofErr w:type="gramStart"/>
+            <w:r>
+              <w:rPr>
+                <w:sz w:val="18"/>
+              </w:rPr>
+              <w:t>with regard to</w:t>
+            </w:r>
+            <w:proofErr w:type="gramEnd"/>
+            <w:r>
+              <w:rPr>
+                <w:sz w:val="18"/>
+              </w:rPr>
+              <w:t xml:space="preserve"> E&amp;S risk management? </w:t>
             </w:r>
           </w:p>
           <w:p>
@@ -1162,7 +1190,21 @@
               <w:rPr>
                 <w:sz w:val="18"/>
               </w:rPr>
-              <w:t xml:space="preserve">Yes, all operating staff received environmental and social training </w:t>
+              <w:t xml:space="preserve">Yes, all operating staff received environmental and social </w:t>
+            </w:r>
+            <w:proofErr w:type="gramStart"/>
+            <w:r>
+              <w:rPr>
+                <w:sz w:val="18"/>
+              </w:rPr>
+              <w:t>training</w:t>
+            </w:r>
+            <w:proofErr w:type="gramEnd"/>
+            <w:r>
+              <w:rPr>
+                <w:sz w:val="18"/>
+              </w:rPr>
+              <w:t xml:space="preserve"> </w:t>
             </w:r>
           </w:p>
           <w:p>
@@ -1302,7 +1344,21 @@
               <w:rPr>
                 <w:sz w:val="18"/>
               </w:rPr>
-              <w:t xml:space="preserve">? Please provide name of </w:t>
+              <w:t xml:space="preserve">? Please provide </w:t>
+            </w:r>
+            <w:proofErr w:type="gramStart"/>
+            <w:r>
+              <w:rPr>
+                <w:sz w:val="18"/>
+              </w:rPr>
+              <w:t>name</w:t>
+            </w:r>
+            <w:proofErr w:type="gramEnd"/>
+            <w:r>
+              <w:rPr>
+                <w:sz w:val="18"/>
+              </w:rPr>
+              <w:t xml:space="preserve"> of </w:t>
             </w:r>
             <w:r>
               <w:rPr>
@@ -3244,12 +3300,21 @@
               </w:rPr>
               <w:t xml:space="preserve">Summary of </w:t>
             </w:r>
-            <w:r>
-              <w:rPr>
-                <w:b/>
-                <w:sz w:val="18"/>
-              </w:rPr>
-              <w:t xml:space="preserve">stakeholders </w:t>
+            <w:proofErr w:type="gramStart"/>
+            <w:r>
+              <w:rPr>
+                <w:b/>
+                <w:sz w:val="18"/>
+              </w:rPr>
+              <w:t>stakeholders</w:t>
+            </w:r>
+            <w:proofErr w:type="gramEnd"/>
+            <w:r>
+              <w:rPr>
+                <w:b/>
+                <w:sz w:val="18"/>
+              </w:rPr>
+              <w:t xml:space="preserve"> </w:t>
             </w:r>
             <w:r>
               <w:rPr>
@@ -3950,7 +4015,21 @@
               <w:rPr>
                 <w:sz w:val="18"/>
               </w:rPr>
-              <w:t>Number of SEA/SH cases resolved in a timely, safe and adequate manner</w:t>
+              <w:t xml:space="preserve">Number of SEA/SH cases resolved in a timely, </w:t>
+            </w:r>
+            <w:proofErr w:type="gramStart"/>
+            <w:r>
+              <w:rPr>
+                <w:sz w:val="18"/>
+              </w:rPr>
+              <w:t>safe</w:t>
+            </w:r>
+            <w:proofErr w:type="gramEnd"/>
+            <w:r>
+              <w:rPr>
+                <w:sz w:val="18"/>
+              </w:rPr>
+              <w:t xml:space="preserve"> and adequate manner</w:t>
             </w:r>
           </w:p>
         </w:tc>
@@ -4220,7 +4299,21 @@
               <w:rPr>
                 <w:b/>
               </w:rPr>
-              <w:t xml:space="preserve">Compliance with labor and working conditions, occupational health and safety requirements </w:t>
+              <w:t xml:space="preserve">Compliance with labor and working conditions, occupational </w:t>
+            </w:r>
+            <w:proofErr w:type="gramStart"/>
+            <w:r>
+              <w:rPr>
+                <w:b/>
+              </w:rPr>
+              <w:t>health</w:t>
+            </w:r>
+            <w:proofErr w:type="gramEnd"/>
+            <w:r>
+              <w:rPr>
+                <w:b/>
+              </w:rPr>
+              <w:t xml:space="preserve"> and safety requirements </w:t>
             </w:r>
           </w:p>
         </w:tc>
@@ -4261,7 +4354,21 @@
               <w:rPr>
                 <w:sz w:val="18"/>
               </w:rPr>
-              <w:t>Does the cluster has Labor Management Procedures (LMP) that conforms to World Bank Standards</w:t>
+              <w:t xml:space="preserve">Does the cluster </w:t>
+            </w:r>
+            <w:proofErr w:type="gramStart"/>
+            <w:r>
+              <w:rPr>
+                <w:sz w:val="18"/>
+              </w:rPr>
+              <w:t>has</w:t>
+            </w:r>
+            <w:proofErr w:type="gramEnd"/>
+            <w:r>
+              <w:rPr>
+                <w:sz w:val="18"/>
+              </w:rPr>
+              <w:t xml:space="preserve"> Labor Management Procedures (LMP) that conforms to World Bank Standards</w:t>
             </w:r>
             <w:r>
               <w:rPr>
@@ -5131,7 +5238,21 @@
               <w:rPr>
                 <w:sz w:val="18"/>
               </w:rPr>
-              <w:t>Number of grievance resolved during the reporting period.</w:t>
+              <w:t xml:space="preserve">Number of </w:t>
+            </w:r>
+            <w:proofErr w:type="gramStart"/>
+            <w:r>
+              <w:rPr>
+                <w:sz w:val="18"/>
+              </w:rPr>
+              <w:t>grievance</w:t>
+            </w:r>
+            <w:proofErr w:type="gramEnd"/>
+            <w:r>
+              <w:rPr>
+                <w:sz w:val="18"/>
+              </w:rPr>
+              <w:t xml:space="preserve"> resolved during the reporting period.</w:t>
             </w:r>
             <w:r>
               <w:rPr>
@@ -5487,7 +5608,21 @@
               <w:rPr>
                 <w:sz w:val="18"/>
               </w:rPr>
-              <w:t>Number of SEA/SH cases resolved in a timely, safe and adequate manner</w:t>
+              <w:t xml:space="preserve">Number of SEA/SH cases resolved in a timely, </w:t>
+            </w:r>
+            <w:proofErr w:type="gramStart"/>
+            <w:r>
+              <w:rPr>
+                <w:sz w:val="18"/>
+              </w:rPr>
+              <w:t>safe</w:t>
+            </w:r>
+            <w:proofErr w:type="gramEnd"/>
+            <w:r>
+              <w:rPr>
+                <w:sz w:val="18"/>
+              </w:rPr>
+              <w:t xml:space="preserve"> and adequate manner</w:t>
             </w:r>
           </w:p>
         </w:tc>
@@ -6433,7 +6568,21 @@
               <w:rPr>
                 <w:sz w:val="18"/>
               </w:rPr>
-              <w:t>have a pest management plan (including procedures for handling, using, storing and disposing of pest products)?</w:t>
+              <w:t xml:space="preserve">have a pest management plan (including procedures for handling, using, </w:t>
+            </w:r>
+            <w:proofErr w:type="gramStart"/>
+            <w:r>
+              <w:rPr>
+                <w:sz w:val="18"/>
+              </w:rPr>
+              <w:t>storing</w:t>
+            </w:r>
+            <w:proofErr w:type="gramEnd"/>
+            <w:r>
+              <w:rPr>
+                <w:sz w:val="18"/>
+              </w:rPr>
+              <w:t xml:space="preserve"> and disposing of pest products)?</w:t>
             </w:r>
             <w:r>
               <w:rPr>
@@ -6902,7 +7051,21 @@
               <w:rPr>
                 <w:sz w:val="18"/>
               </w:rPr>
-              <w:t>monitored (e.g. site visit by ABC</w:t>
+              <w:t>monitored (</w:t>
+            </w:r>
+            <w:proofErr w:type="gramStart"/>
+            <w:r>
+              <w:rPr>
+                <w:sz w:val="18"/>
+              </w:rPr>
+              <w:t>e.g.</w:t>
+            </w:r>
+            <w:proofErr w:type="gramEnd"/>
+            <w:r>
+              <w:rPr>
+                <w:sz w:val="18"/>
+              </w:rPr>
+              <w:t xml:space="preserve"> site visit by ABC</w:t>
             </w:r>
             <w:r>
               <w:rPr>
@@ -7076,7 +7239,21 @@
               <w:rPr>
                 <w:sz w:val="18"/>
               </w:rPr>
-              <w:t xml:space="preserve">Most receive no visits </w:t>
+              <w:t xml:space="preserve">Most receive no </w:t>
+            </w:r>
+            <w:proofErr w:type="gramStart"/>
+            <w:r>
+              <w:rPr>
+                <w:sz w:val="18"/>
+              </w:rPr>
+              <w:t>visits</w:t>
+            </w:r>
+            <w:proofErr w:type="gramEnd"/>
+            <w:r>
+              <w:rPr>
+                <w:sz w:val="18"/>
+              </w:rPr>
+              <w:t xml:space="preserve"> </w:t>
             </w:r>
           </w:p>
           <w:p>
@@ -7146,7 +7323,21 @@
               <w:rPr>
                 <w:sz w:val="18"/>
               </w:rPr>
-              <w:t xml:space="preserve"> or issues/incidents due to environmental, health, safety, labor or other social grounds </w:t>
+              <w:t xml:space="preserve"> or issues/incidents due to environmental, health, safety, </w:t>
+            </w:r>
+            <w:proofErr w:type="gramStart"/>
+            <w:r>
+              <w:rPr>
+                <w:sz w:val="18"/>
+              </w:rPr>
+              <w:t>labor</w:t>
+            </w:r>
+            <w:proofErr w:type="gramEnd"/>
+            <w:r>
+              <w:rPr>
+                <w:sz w:val="18"/>
+              </w:rPr>
+              <w:t xml:space="preserve"> or other social grounds </w:t>
             </w:r>
           </w:p>
         </w:tc>
@@ -7225,7 +7416,8 @@
         <w:spacing w:after="0" w:line="259" w:lineRule="auto"/>
         <w:ind w:left="0" w:firstLine="0"/>
         <w:sectPr>
-          <w:footerReference w:type="default" r:id="rId9"/>
+          <w:headerReference w:type="default" r:id="rId9"/>
+          <w:footerReference w:type="default" r:id="rId10"/>
           <w:pgSz w:w="12240" w:h="15840"/>
           <w:pgMar w:top="1440" w:right="1440" w:bottom="1440" w:left="1440" w:header="720" w:footer="720" w:gutter="0"/>
           <w:cols w:space="720"/>
@@ -9892,42 +10084,7 @@
           <w:sz w:val="18"/>
           <w:szCs w:val="18"/>
         </w:rPr>
-        <w:t xml:space="preserve">Kindly use the table to provide site-specific </w:t>
-      </w:r>
-      <w:r>
-        <w:rPr>
-          <w:sz w:val="18"/>
-          <w:szCs w:val="18"/>
-        </w:rPr>
-        <w:t xml:space="preserve">progress update on </w:t>
-      </w:r>
-      <w:r>
-        <w:rPr>
-          <w:sz w:val="18"/>
-          <w:szCs w:val="18"/>
-        </w:rPr>
-        <w:t>activities and E&amp;S measures pertaining to all site selected for</w:t>
-      </w:r>
-      <w:r>
-        <w:rPr>
-          <w:sz w:val="18"/>
-          <w:szCs w:val="18"/>
-        </w:rPr>
-        <w:t xml:space="preserve"> demonstration of CSA innovations </w:t>
-      </w:r>
-      <w:r>
-        <w:rPr>
-          <w:sz w:val="18"/>
-          <w:szCs w:val="18"/>
-        </w:rPr>
-        <w:t>and as contain in the Cluster ESMP</w:t>
-      </w:r>
-      <w:r>
-        <w:rPr>
-          <w:sz w:val="18"/>
-          <w:szCs w:val="18"/>
-        </w:rPr>
-        <w:t xml:space="preserve">. </w:t>
+        <w:t xml:space="preserve">Kindly use the table to provide site-specific progress update on activities and E&amp;S measures pertaining to all site selected for demonstration of CSA innovations and as contain in the Cluster ESMP. </w:t>
       </w:r>
     </w:p>
   </w:footnote>
@@ -9948,6 +10105,27 @@
     </w:p>
   </w:footnote>
 </w:footnotes>
+</file>
+
+<file path=word/header1.xml><?xml version="1.0" encoding="utf-8"?>
+<w:hdr xmlns:wpc="http://schemas.microsoft.com/office/word/2010/wordprocessingCanvas" xmlns:cx="http://schemas.microsoft.com/office/drawing/2014/chartex" xmlns:cx1="http://schemas.microsoft.com/office/drawing/2015/9/8/chartex" xmlns:cx2="http://schemas.microsoft.com/office/drawing/2015/10/21/chartex" xmlns:cx3="http://schemas.microsoft.com/office/drawing/2016/5/9/chartex" xmlns:cx4="http://schemas.microsoft.com/office/drawing/2016/5/10/chartex" xmlns:cx5="http://schemas.microsoft.com/office/drawing/2016/5/11/chartex" xmlns:cx6="http://schemas.microsoft.com/office/drawing/2016/5/12/chartex" xmlns:cx7="http://schemas.microsoft.com/office/drawing/2016/5/13/chartex" xmlns:cx8="http://schemas.microsoft.com/office/drawing/2016/5/14/chartex" xmlns:mc="http://schemas.openxmlformats.org/markup-compatibility/2006" xmlns:aink="http://schemas.microsoft.com/office/drawing/2016/ink" xmlns:am3d="http://schemas.microsoft.com/office/drawing/2017/model3d" xmlns:o="urn:schemas-microsoft-com:office:office" xmlns:oel="http://schemas.microsoft.com/office/2019/extlst" xmlns:r="http://schemas.openxmlformats.org/officeDocument/2006/relationships" xmlns:m="http://schemas.openxmlformats.org/officeDocument/2006/math" xmlns:v="urn:schemas-microsoft-com:vml" xmlns:wp14="http://schemas.microsoft.com/office/word/2010/wordprocessingDrawing" xmlns:wp="http://schemas.openxmlformats.org/drawingml/2006/wordprocessingDrawing" xmlns:w10="urn:schemas-microsoft-com:office:word" xmlns:w="http://schemas.openxmlformats.org/wordprocessingml/2006/main" xmlns:w14="http://schemas.microsoft.com/office/word/2010/wordml" xmlns:w15="http://schemas.microsoft.com/office/word/2012/wordml" xmlns:w16cex="http://schemas.microsoft.com/office/word/2018/wordml/cex" xmlns:w16cid="http://schemas.microsoft.com/office/word/2016/wordml/cid" xmlns:w16="http://schemas.microsoft.com/office/word/2018/wordml" xmlns:w16sdtdh="http://schemas.microsoft.com/office/word/2020/wordml/sdtdatahash" xmlns:w16se="http://schemas.microsoft.com/office/word/2015/wordml/symex" xmlns:wpg="http://schemas.microsoft.com/office/word/2010/wordprocessingGroup" xmlns:wpi="http://schemas.microsoft.com/office/word/2010/wordprocessingInk" xmlns:wne="http://schemas.microsoft.com/office/word/2006/wordml" xmlns:wps="http://schemas.microsoft.com/office/word/2010/wordprocessingShape" mc:Ignorable="w14 w15 w16se w16cid w16 w16cex w16sdtdh wp14">
+  <w:p>
+    <w:pPr>
+      <w:pStyle w:val="Header"/>
+      <w:rPr>
+        <w:sz w:val="20"/>
+        <w:szCs w:val="20"/>
+      </w:rPr>
+    </w:pPr>
+    <w:r>
+      <w:rPr>
+        <w:sz w:val="20"/>
+        <w:szCs w:val="20"/>
+      </w:rPr>
+      <w:t>ESR_20230530_version_2</w:t>
+    </w:r>
+  </w:p>
+</w:hdr>
 </file>
 
 <file path=word/numbering.xml><?xml version="1.0" encoding="utf-8"?>

</xml_diff>